<commit_message>
Added VGA sync hardware diagram to the design document. Also, added status of goals to the PowerPoint.
</commit_message>
<xml_diff>
--- a/Design Document/Design_Doc.docx
+++ b/Design Document/Design_Doc.docx
@@ -1,6 +1,6 @@
 
 <file path=word/document.xml><?xml version="1.0" encoding="utf-8"?>
-<w:document xmlns:wpc="http://schemas.microsoft.com/office/word/2010/wordprocessingCanvas" xmlns:cx="http://schemas.microsoft.com/office/drawing/2014/chartex" xmlns:cx1="http://schemas.microsoft.com/office/drawing/2015/9/8/chartex" xmlns:mc="http://schemas.openxmlformats.org/markup-compatibility/2006" xmlns:o="urn:schemas-microsoft-com:office:office" xmlns:r="http://schemas.openxmlformats.org/officeDocument/2006/relationships" xmlns:m="http://schemas.openxmlformats.org/officeDocument/2006/math" xmlns:v="urn:schemas-microsoft-com:vml" xmlns:wp14="http://schemas.microsoft.com/office/word/2010/wordprocessingDrawing" xmlns:wp="http://schemas.openxmlformats.org/drawingml/2006/wordprocessingDrawing" xmlns:w10="urn:schemas-microsoft-com:office:word" xmlns:w="http://schemas.openxmlformats.org/wordprocessingml/2006/main" xmlns:w14="http://schemas.microsoft.com/office/word/2010/wordml" xmlns:w15="http://schemas.microsoft.com/office/word/2012/wordml" xmlns:w16se="http://schemas.microsoft.com/office/word/2015/wordml/symex" xmlns:wpg="http://schemas.microsoft.com/office/word/2010/wordprocessingGroup" xmlns:wpi="http://schemas.microsoft.com/office/word/2010/wordprocessingInk" xmlns:wne="http://schemas.microsoft.com/office/word/2006/wordml" xmlns:wps="http://schemas.microsoft.com/office/word/2010/wordprocessingShape" mc:Ignorable="w14 w15 w16se wp14">
+<w:document xmlns:wpc="http://schemas.microsoft.com/office/word/2010/wordprocessingCanvas" xmlns:cx="http://schemas.microsoft.com/office/drawing/2014/chartex" xmlns:cx1="http://schemas.microsoft.com/office/drawing/2015/9/8/chartex" xmlns:cx2="http://schemas.microsoft.com/office/drawing/2015/10/21/chartex" xmlns:cx3="http://schemas.microsoft.com/office/drawing/2016/5/9/chartex" xmlns:cx4="http://schemas.microsoft.com/office/drawing/2016/5/10/chartex" xmlns:cx5="http://schemas.microsoft.com/office/drawing/2016/5/11/chartex" xmlns:cx6="http://schemas.microsoft.com/office/drawing/2016/5/12/chartex" xmlns:cx7="http://schemas.microsoft.com/office/drawing/2016/5/13/chartex" xmlns:cx8="http://schemas.microsoft.com/office/drawing/2016/5/14/chartex" xmlns:mc="http://schemas.openxmlformats.org/markup-compatibility/2006" xmlns:aink="http://schemas.microsoft.com/office/drawing/2016/ink" xmlns:am3d="http://schemas.microsoft.com/office/drawing/2017/model3d" xmlns:o="urn:schemas-microsoft-com:office:office" xmlns:r="http://schemas.openxmlformats.org/officeDocument/2006/relationships" xmlns:m="http://schemas.openxmlformats.org/officeDocument/2006/math" xmlns:v="urn:schemas-microsoft-com:vml" xmlns:wp14="http://schemas.microsoft.com/office/word/2010/wordprocessingDrawing" xmlns:wp="http://schemas.openxmlformats.org/drawingml/2006/wordprocessingDrawing" xmlns:w10="urn:schemas-microsoft-com:office:word" xmlns:w="http://schemas.openxmlformats.org/wordprocessingml/2006/main" xmlns:w14="http://schemas.microsoft.com/office/word/2010/wordml" xmlns:w15="http://schemas.microsoft.com/office/word/2012/wordml" xmlns:w16cid="http://schemas.microsoft.com/office/word/2016/wordml/cid" xmlns:w16se="http://schemas.microsoft.com/office/word/2015/wordml/symex" xmlns:wpg="http://schemas.microsoft.com/office/word/2010/wordprocessingGroup" xmlns:wpi="http://schemas.microsoft.com/office/word/2010/wordprocessingInk" xmlns:wne="http://schemas.microsoft.com/office/word/2006/wordml" xmlns:wps="http://schemas.microsoft.com/office/word/2010/wordprocessingShape" mc:Ignorable="w14 w15 w16se w16cid wp14">
   <w:body>
     <w:p>
       <w:pPr>
@@ -113,7 +113,35 @@
           <w:sz w:val="24"/>
           <w:szCs w:val="24"/>
         </w:rPr>
-        <w:t xml:space="preserve">Our group designed the game of Pong using out Nexys 4 DDR boards. We started with the bouncing box with collisions example from class and we expanded this example to fit what we desired. Our first goal is to achieve a smaller box so that our game would accurately simulate Pong with a ball. This was easily achieved by adjusting the size of the box in the portion where the box is drawn. We also adjusted the timing so that the smaller box does not try and exist at the upper left and lower right corners of where the bigger box would have been. Next we added paddles to both edges of the screen and limited their height so that they could not encompass the entire side of the screen. After that we focused on mapping the paddles to switches on the board. That way the player can control the paddles by moving either switch </w:t>
+        <w:t>Our group designed the game of Pong using ou</w:t>
+      </w:r>
+      <w:r>
+        <w:rPr>
+          <w:sz w:val="24"/>
+          <w:szCs w:val="24"/>
+        </w:rPr>
+        <w:t>r</w:t>
+      </w:r>
+      <w:r>
+        <w:rPr>
+          <w:sz w:val="24"/>
+          <w:szCs w:val="24"/>
+        </w:rPr>
+        <w:t xml:space="preserve"> Nexys 4 DDR boards. We started with the bouncing box with collisions example from class</w:t>
+      </w:r>
+      <w:r>
+        <w:rPr>
+          <w:sz w:val="24"/>
+          <w:szCs w:val="24"/>
+        </w:rPr>
+        <w:t>,</w:t>
+      </w:r>
+      <w:r>
+        <w:rPr>
+          <w:sz w:val="24"/>
+          <w:szCs w:val="24"/>
+        </w:rPr>
+        <w:t xml:space="preserve"> and we expanded this example to fit what we desired. Our first goal is to achieve a smaller box so that our game would accurately simulate Pong with a ball. This was easily achieved by adjusting the size of the box in the portion where the box is drawn. We also adjusted the timing so that the smaller box does not try and exist at the upper left and lower right corners of where the bigger box would have been. Next we added paddles to both edges of the screen and limited their height so that they could not encompass the entire side of the screen. After that we focused on mapping the paddles to switches on the board. That way the player can control the paddles by moving either switch </w:t>
       </w:r>
       <w:r>
         <w:rPr>
@@ -151,6 +179,149 @@
     </w:p>
     <w:p>
       <w:pPr>
+        <w:pStyle w:val="Heading1"/>
+      </w:pPr>
+      <w:r>
+        <w:t>VGA Sync</w:t>
+      </w:r>
+    </w:p>
+    <w:p>
+      <w:pPr>
+        <w:spacing w:line="480" w:lineRule="auto"/>
+        <w:rPr>
+          <w:sz w:val="24"/>
+          <w:szCs w:val="24"/>
+        </w:rPr>
+      </w:pPr>
+      <w:r>
+        <w:rPr>
+          <w:noProof/>
+          <w:sz w:val="24"/>
+          <w:szCs w:val="24"/>
+        </w:rPr>
+        <w:drawing>
+          <wp:anchor distT="0" distB="0" distL="114300" distR="114300" simplePos="0" relativeHeight="251658240" behindDoc="1" locked="0" layoutInCell="1" allowOverlap="1" wp14:anchorId="65580920">
+            <wp:simplePos x="0" y="0"/>
+            <wp:positionH relativeFrom="column">
+              <wp:posOffset>3857625</wp:posOffset>
+            </wp:positionH>
+            <wp:positionV relativeFrom="paragraph">
+              <wp:posOffset>316865</wp:posOffset>
+            </wp:positionV>
+            <wp:extent cx="2505710" cy="1097280"/>
+            <wp:effectExtent l="0" t="0" r="0" b="7620"/>
+            <wp:wrapNone/>
+            <wp:docPr id="2" name="Picture 2"/>
+            <wp:cNvGraphicFramePr>
+              <a:graphicFrameLocks xmlns:a="http://schemas.openxmlformats.org/drawingml/2006/main" noChangeAspect="1"/>
+            </wp:cNvGraphicFramePr>
+            <a:graphic xmlns:a="http://schemas.openxmlformats.org/drawingml/2006/main">
+              <a:graphicData uri="http://schemas.openxmlformats.org/drawingml/2006/picture">
+                <pic:pic xmlns:pic="http://schemas.openxmlformats.org/drawingml/2006/picture">
+                  <pic:nvPicPr>
+                    <pic:cNvPr id="0" name="Picture 3"/>
+                    <pic:cNvPicPr>
+                      <a:picLocks noChangeAspect="1" noChangeArrowheads="1"/>
+                    </pic:cNvPicPr>
+                  </pic:nvPicPr>
+                  <pic:blipFill>
+                    <a:blip r:embed="rId4">
+                      <a:extLst>
+                        <a:ext uri="{28A0092B-C50C-407E-A947-70E740481C1C}">
+                          <a14:useLocalDpi xmlns:a14="http://schemas.microsoft.com/office/drawing/2010/main" val="0"/>
+                        </a:ext>
+                      </a:extLst>
+                    </a:blip>
+                    <a:srcRect/>
+                    <a:stretch>
+                      <a:fillRect/>
+                    </a:stretch>
+                  </pic:blipFill>
+                  <pic:spPr bwMode="auto">
+                    <a:xfrm>
+                      <a:off x="0" y="0"/>
+                      <a:ext cx="2505710" cy="1097280"/>
+                    </a:xfrm>
+                    <a:prstGeom prst="rect">
+                      <a:avLst/>
+                    </a:prstGeom>
+                    <a:noFill/>
+                  </pic:spPr>
+                </pic:pic>
+              </a:graphicData>
+            </a:graphic>
+            <wp14:sizeRelH relativeFrom="page">
+              <wp14:pctWidth>0</wp14:pctWidth>
+            </wp14:sizeRelH>
+            <wp14:sizeRelV relativeFrom="page">
+              <wp14:pctHeight>0</wp14:pctHeight>
+            </wp14:sizeRelV>
+          </wp:anchor>
+        </w:drawing>
+      </w:r>
+      <w:r>
+        <w:rPr>
+          <w:noProof/>
+          <w:sz w:val="24"/>
+          <w:szCs w:val="24"/>
+        </w:rPr>
+        <w:drawing>
+          <wp:inline distT="0" distB="0" distL="0" distR="0" wp14:anchorId="7206986C">
+            <wp:extent cx="5505450" cy="3450590"/>
+            <wp:effectExtent l="0" t="0" r="0" b="0"/>
+            <wp:docPr id="1" name="Picture 1"/>
+            <wp:cNvGraphicFramePr>
+              <a:graphicFrameLocks xmlns:a="http://schemas.openxmlformats.org/drawingml/2006/main" noChangeAspect="1"/>
+            </wp:cNvGraphicFramePr>
+            <a:graphic xmlns:a="http://schemas.openxmlformats.org/drawingml/2006/main">
+              <a:graphicData uri="http://schemas.openxmlformats.org/drawingml/2006/picture">
+                <pic:pic xmlns:pic="http://schemas.openxmlformats.org/drawingml/2006/picture">
+                  <pic:nvPicPr>
+                    <pic:cNvPr id="0" name="Picture 2"/>
+                    <pic:cNvPicPr>
+                      <a:picLocks noChangeAspect="1" noChangeArrowheads="1"/>
+                    </pic:cNvPicPr>
+                  </pic:nvPicPr>
+                  <pic:blipFill>
+                    <a:blip r:embed="rId5">
+                      <a:extLst>
+                        <a:ext uri="{28A0092B-C50C-407E-A947-70E740481C1C}">
+                          <a14:useLocalDpi xmlns:a14="http://schemas.microsoft.com/office/drawing/2010/main" val="0"/>
+                        </a:ext>
+                      </a:extLst>
+                    </a:blip>
+                    <a:srcRect/>
+                    <a:stretch>
+                      <a:fillRect/>
+                    </a:stretch>
+                  </pic:blipFill>
+                  <pic:spPr bwMode="auto">
+                    <a:xfrm>
+                      <a:off x="0" y="0"/>
+                      <a:ext cx="5505450" cy="3450590"/>
+                    </a:xfrm>
+                    <a:prstGeom prst="rect">
+                      <a:avLst/>
+                    </a:prstGeom>
+                    <a:noFill/>
+                  </pic:spPr>
+                </pic:pic>
+              </a:graphicData>
+            </a:graphic>
+          </wp:inline>
+        </w:drawing>
+      </w:r>
+    </w:p>
+    <w:p>
+      <w:pPr>
+        <w:pStyle w:val="Heading1"/>
+      </w:pPr>
+      <w:r>
+        <w:t>RGB Generator</w:t>
+      </w:r>
+    </w:p>
+    <w:p>
+      <w:pPr>
         <w:spacing w:line="480" w:lineRule="auto"/>
         <w:rPr>
           <w:sz w:val="24"/>
@@ -160,8 +331,15 @@
       <w:bookmarkStart w:id="0" w:name="_GoBack"/>
       <w:bookmarkEnd w:id="0"/>
     </w:p>
-    <w:p/>
-    <w:p/>
+    <w:p>
+      <w:pPr>
+        <w:spacing w:line="480" w:lineRule="auto"/>
+        <w:rPr>
+          <w:sz w:val="24"/>
+          <w:szCs w:val="24"/>
+        </w:rPr>
+      </w:pPr>
+    </w:p>
     <w:sectPr>
       <w:pgSz w:w="12240" w:h="15840"/>
       <w:pgMar w:top="1440" w:right="1440" w:bottom="1440" w:left="1440" w:header="720" w:footer="720" w:gutter="0"/>
@@ -173,7 +351,7 @@
 </file>
 
 <file path=word/styles.xml><?xml version="1.0" encoding="utf-8"?>
-<w:styles xmlns:mc="http://schemas.openxmlformats.org/markup-compatibility/2006" xmlns:r="http://schemas.openxmlformats.org/officeDocument/2006/relationships" xmlns:w="http://schemas.openxmlformats.org/wordprocessingml/2006/main" xmlns:w14="http://schemas.microsoft.com/office/word/2010/wordml" xmlns:w15="http://schemas.microsoft.com/office/word/2012/wordml" xmlns:w16se="http://schemas.microsoft.com/office/word/2015/wordml/symex" mc:Ignorable="w14 w15 w16se">
+<w:styles xmlns:mc="http://schemas.openxmlformats.org/markup-compatibility/2006" xmlns:r="http://schemas.openxmlformats.org/officeDocument/2006/relationships" xmlns:w="http://schemas.openxmlformats.org/wordprocessingml/2006/main" xmlns:w14="http://schemas.microsoft.com/office/word/2010/wordml" xmlns:w15="http://schemas.microsoft.com/office/word/2012/wordml" xmlns:w16cid="http://schemas.microsoft.com/office/word/2016/wordml/cid" xmlns:w16se="http://schemas.microsoft.com/office/word/2015/wordml/symex" mc:Ignorable="w14 w15 w16se w16cid">
   <w:docDefaults>
     <w:rPrDefault>
       <w:rPr>
@@ -189,7 +367,7 @@
       </w:pPr>
     </w:pPrDefault>
   </w:docDefaults>
-  <w:latentStyles w:defLockedState="0" w:defUIPriority="99" w:defSemiHidden="0" w:defUnhideWhenUsed="0" w:defQFormat="0" w:count="371">
+  <w:latentStyles w:defLockedState="0" w:defUIPriority="99" w:defSemiHidden="0" w:defUnhideWhenUsed="0" w:defQFormat="0" w:count="375">
     <w:lsdException w:name="Normal" w:uiPriority="0" w:qFormat="1"/>
     <w:lsdException w:name="heading 1" w:uiPriority="9" w:qFormat="1"/>
     <w:lsdException w:name="heading 2" w:semiHidden="1" w:uiPriority="9" w:unhideWhenUsed="1" w:qFormat="1"/>
@@ -561,10 +739,35 @@
     <w:lsdException w:name="List Table 5 Dark Accent 6" w:uiPriority="50"/>
     <w:lsdException w:name="List Table 6 Colorful Accent 6" w:uiPriority="51"/>
     <w:lsdException w:name="List Table 7 Colorful Accent 6" w:uiPriority="52"/>
+    <w:lsdException w:name="Mention" w:semiHidden="1" w:unhideWhenUsed="1"/>
+    <w:lsdException w:name="Smart Hyperlink" w:semiHidden="1" w:unhideWhenUsed="1"/>
+    <w:lsdException w:name="Hashtag" w:semiHidden="1" w:unhideWhenUsed="1"/>
+    <w:lsdException w:name="Unresolved Mention" w:semiHidden="1" w:unhideWhenUsed="1"/>
   </w:latentStyles>
   <w:style w:type="paragraph" w:default="1" w:styleId="Normal">
     <w:name w:val="Normal"/>
     <w:qFormat/>
+  </w:style>
+  <w:style w:type="paragraph" w:styleId="Heading1">
+    <w:name w:val="heading 1"/>
+    <w:basedOn w:val="Normal"/>
+    <w:next w:val="Normal"/>
+    <w:link w:val="Heading1Char"/>
+    <w:uiPriority w:val="9"/>
+    <w:qFormat/>
+    <w:rsid w:val="00614D18"/>
+    <w:pPr>
+      <w:keepNext/>
+      <w:keepLines/>
+      <w:spacing w:before="240" w:after="0"/>
+      <w:outlineLvl w:val="0"/>
+    </w:pPr>
+    <w:rPr>
+      <w:rFonts w:asciiTheme="majorHAnsi" w:eastAsiaTheme="majorEastAsia" w:hAnsiTheme="majorHAnsi" w:cstheme="majorBidi"/>
+      <w:color w:val="2E74B5" w:themeColor="accent1" w:themeShade="BF"/>
+      <w:sz w:val="32"/>
+      <w:szCs w:val="32"/>
+    </w:rPr>
   </w:style>
   <w:style w:type="character" w:default="1" w:styleId="DefaultParagraphFont">
     <w:name w:val="Default Paragraph Font"/>
@@ -592,6 +795,19 @@
     <w:uiPriority w:val="99"/>
     <w:semiHidden/>
     <w:unhideWhenUsed/>
+  </w:style>
+  <w:style w:type="character" w:customStyle="1" w:styleId="Heading1Char">
+    <w:name w:val="Heading 1 Char"/>
+    <w:basedOn w:val="DefaultParagraphFont"/>
+    <w:link w:val="Heading1"/>
+    <w:uiPriority w:val="9"/>
+    <w:rsid w:val="00614D18"/>
+    <w:rPr>
+      <w:rFonts w:asciiTheme="majorHAnsi" w:eastAsiaTheme="majorEastAsia" w:hAnsiTheme="majorHAnsi" w:cstheme="majorBidi"/>
+      <w:color w:val="2E74B5" w:themeColor="accent1" w:themeShade="BF"/>
+      <w:sz w:val="32"/>
+      <w:szCs w:val="32"/>
+    </w:rPr>
   </w:style>
 </w:styles>
 </file>

</xml_diff>

<commit_message>
Finalized Presentation as well as design document
Any edits to the design document are welcome.
</commit_message>
<xml_diff>
--- a/Design Document/Design_Doc.docx
+++ b/Design Document/Design_Doc.docx
@@ -1,6 +1,6 @@
 
 <file path=word/document.xml><?xml version="1.0" encoding="utf-8"?>
-<w:document xmlns:wpc="http://schemas.microsoft.com/office/word/2010/wordprocessingCanvas" xmlns:cx="http://schemas.microsoft.com/office/drawing/2014/chartex" xmlns:cx1="http://schemas.microsoft.com/office/drawing/2015/9/8/chartex" xmlns:cx2="http://schemas.microsoft.com/office/drawing/2015/10/21/chartex" xmlns:cx3="http://schemas.microsoft.com/office/drawing/2016/5/9/chartex" xmlns:cx4="http://schemas.microsoft.com/office/drawing/2016/5/10/chartex" xmlns:cx5="http://schemas.microsoft.com/office/drawing/2016/5/11/chartex" xmlns:cx6="http://schemas.microsoft.com/office/drawing/2016/5/12/chartex" xmlns:cx7="http://schemas.microsoft.com/office/drawing/2016/5/13/chartex" xmlns:cx8="http://schemas.microsoft.com/office/drawing/2016/5/14/chartex" xmlns:mc="http://schemas.openxmlformats.org/markup-compatibility/2006" xmlns:aink="http://schemas.microsoft.com/office/drawing/2016/ink" xmlns:am3d="http://schemas.microsoft.com/office/drawing/2017/model3d" xmlns:o="urn:schemas-microsoft-com:office:office" xmlns:r="http://schemas.openxmlformats.org/officeDocument/2006/relationships" xmlns:m="http://schemas.openxmlformats.org/officeDocument/2006/math" xmlns:v="urn:schemas-microsoft-com:vml" xmlns:wp14="http://schemas.microsoft.com/office/word/2010/wordprocessingDrawing" xmlns:wp="http://schemas.openxmlformats.org/drawingml/2006/wordprocessingDrawing" xmlns:w10="urn:schemas-microsoft-com:office:word" xmlns:w="http://schemas.openxmlformats.org/wordprocessingml/2006/main" xmlns:w14="http://schemas.microsoft.com/office/word/2010/wordml" xmlns:w15="http://schemas.microsoft.com/office/word/2012/wordml" xmlns:w16cid="http://schemas.microsoft.com/office/word/2016/wordml/cid" xmlns:w16se="http://schemas.microsoft.com/office/word/2015/wordml/symex" xmlns:wpg="http://schemas.microsoft.com/office/word/2010/wordprocessingGroup" xmlns:wpi="http://schemas.microsoft.com/office/word/2010/wordprocessingInk" xmlns:wne="http://schemas.microsoft.com/office/word/2006/wordml" xmlns:wps="http://schemas.microsoft.com/office/word/2010/wordprocessingShape" mc:Ignorable="w14 w15 w16se w16cid wp14">
+<w:document xmlns:wpc="http://schemas.microsoft.com/office/word/2010/wordprocessingCanvas" xmlns:cx="http://schemas.microsoft.com/office/drawing/2014/chartex" xmlns:cx1="http://schemas.microsoft.com/office/drawing/2015/9/8/chartex" xmlns:mc="http://schemas.openxmlformats.org/markup-compatibility/2006" xmlns:o="urn:schemas-microsoft-com:office:office" xmlns:r="http://schemas.openxmlformats.org/officeDocument/2006/relationships" xmlns:m="http://schemas.openxmlformats.org/officeDocument/2006/math" xmlns:v="urn:schemas-microsoft-com:vml" xmlns:wp14="http://schemas.microsoft.com/office/word/2010/wordprocessingDrawing" xmlns:wp="http://schemas.openxmlformats.org/drawingml/2006/wordprocessingDrawing" xmlns:w10="urn:schemas-microsoft-com:office:word" xmlns:w="http://schemas.openxmlformats.org/wordprocessingml/2006/main" xmlns:w14="http://schemas.microsoft.com/office/word/2010/wordml" xmlns:w15="http://schemas.microsoft.com/office/word/2012/wordml" xmlns:w16se="http://schemas.microsoft.com/office/word/2015/wordml/symex" xmlns:wpg="http://schemas.microsoft.com/office/word/2010/wordprocessingGroup" xmlns:wpi="http://schemas.microsoft.com/office/word/2010/wordprocessingInk" xmlns:wne="http://schemas.microsoft.com/office/word/2006/wordml" xmlns:wps="http://schemas.microsoft.com/office/word/2010/wordprocessingShape" mc:Ignorable="w14 w15 w16se wp14">
   <w:body>
     <w:p>
       <w:pPr>
@@ -311,25 +311,94 @@
           </wp:inline>
         </w:drawing>
       </w:r>
-    </w:p>
-    <w:p>
-      <w:pPr>
-        <w:pStyle w:val="Heading1"/>
-      </w:pPr>
-      <w:r>
-        <w:t>RGB Generator</w:t>
-      </w:r>
-    </w:p>
-    <w:p>
-      <w:pPr>
-        <w:spacing w:line="480" w:lineRule="auto"/>
-        <w:rPr>
-          <w:sz w:val="24"/>
-          <w:szCs w:val="24"/>
-        </w:rPr>
-      </w:pPr>
       <w:bookmarkStart w:id="0" w:name="_GoBack"/>
       <w:bookmarkEnd w:id="0"/>
+    </w:p>
+    <w:p>
+      <w:pPr>
+        <w:pStyle w:val="Heading1"/>
+      </w:pPr>
+      <w:r>
+        <w:t>RGB Generator</w:t>
+      </w:r>
+    </w:p>
+    <w:p>
+      <w:pPr>
+        <w:spacing w:line="480" w:lineRule="auto"/>
+        <w:rPr>
+          <w:sz w:val="24"/>
+          <w:szCs w:val="24"/>
+        </w:rPr>
+      </w:pPr>
+      <w:r>
+        <w:rPr>
+          <w:noProof/>
+          <w:sz w:val="24"/>
+          <w:szCs w:val="24"/>
+        </w:rPr>
+        <w:drawing>
+          <wp:anchor distT="0" distB="0" distL="114300" distR="114300" simplePos="0" relativeHeight="251659264" behindDoc="1" locked="0" layoutInCell="1" allowOverlap="1">
+            <wp:simplePos x="0" y="0"/>
+            <wp:positionH relativeFrom="margin">
+              <wp:align>center</wp:align>
+            </wp:positionH>
+            <wp:positionV relativeFrom="paragraph">
+              <wp:posOffset>132715</wp:posOffset>
+            </wp:positionV>
+            <wp:extent cx="6696075" cy="3733800"/>
+            <wp:effectExtent l="0" t="0" r="9525" b="0"/>
+            <wp:wrapNone/>
+            <wp:docPr id="3" name="Picture 3" descr="C:\Users\ablair18\Downloads\PongDesign.jpg"/>
+            <wp:cNvGraphicFramePr>
+              <a:graphicFrameLocks xmlns:a="http://schemas.openxmlformats.org/drawingml/2006/main" noChangeAspect="1"/>
+            </wp:cNvGraphicFramePr>
+            <a:graphic xmlns:a="http://schemas.openxmlformats.org/drawingml/2006/main">
+              <a:graphicData uri="http://schemas.openxmlformats.org/drawingml/2006/picture">
+                <pic:pic xmlns:pic="http://schemas.openxmlformats.org/drawingml/2006/picture">
+                  <pic:nvPicPr>
+                    <pic:cNvPr id="0" name="Picture 1" descr="C:\Users\ablair18\Downloads\PongDesign.jpg"/>
+                    <pic:cNvPicPr>
+                      <a:picLocks noChangeAspect="1" noChangeArrowheads="1"/>
+                    </pic:cNvPicPr>
+                  </pic:nvPicPr>
+                  <pic:blipFill>
+                    <a:blip r:embed="rId6" cstate="print">
+                      <a:extLst>
+                        <a:ext uri="{28A0092B-C50C-407E-A947-70E740481C1C}">
+                          <a14:useLocalDpi xmlns:a14="http://schemas.microsoft.com/office/drawing/2010/main" val="0"/>
+                        </a:ext>
+                      </a:extLst>
+                    </a:blip>
+                    <a:srcRect/>
+                    <a:stretch>
+                      <a:fillRect/>
+                    </a:stretch>
+                  </pic:blipFill>
+                  <pic:spPr bwMode="auto">
+                    <a:xfrm rot="10800000">
+                      <a:off x="0" y="0"/>
+                      <a:ext cx="6696075" cy="3733800"/>
+                    </a:xfrm>
+                    <a:prstGeom prst="rect">
+                      <a:avLst/>
+                    </a:prstGeom>
+                    <a:noFill/>
+                    <a:ln>
+                      <a:noFill/>
+                    </a:ln>
+                  </pic:spPr>
+                </pic:pic>
+              </a:graphicData>
+            </a:graphic>
+            <wp14:sizeRelH relativeFrom="margin">
+              <wp14:pctWidth>0</wp14:pctWidth>
+            </wp14:sizeRelH>
+            <wp14:sizeRelV relativeFrom="margin">
+              <wp14:pctHeight>0</wp14:pctHeight>
+            </wp14:sizeRelV>
+          </wp:anchor>
+        </w:drawing>
+      </w:r>
     </w:p>
     <w:p>
       <w:pPr>
@@ -351,7 +420,7 @@
 </file>
 
 <file path=word/styles.xml><?xml version="1.0" encoding="utf-8"?>
-<w:styles xmlns:mc="http://schemas.openxmlformats.org/markup-compatibility/2006" xmlns:r="http://schemas.openxmlformats.org/officeDocument/2006/relationships" xmlns:w="http://schemas.openxmlformats.org/wordprocessingml/2006/main" xmlns:w14="http://schemas.microsoft.com/office/word/2010/wordml" xmlns:w15="http://schemas.microsoft.com/office/word/2012/wordml" xmlns:w16cid="http://schemas.microsoft.com/office/word/2016/wordml/cid" xmlns:w16se="http://schemas.microsoft.com/office/word/2015/wordml/symex" mc:Ignorable="w14 w15 w16se w16cid">
+<w:styles xmlns:mc="http://schemas.openxmlformats.org/markup-compatibility/2006" xmlns:r="http://schemas.openxmlformats.org/officeDocument/2006/relationships" xmlns:w="http://schemas.openxmlformats.org/wordprocessingml/2006/main" xmlns:w14="http://schemas.microsoft.com/office/word/2010/wordml" xmlns:w15="http://schemas.microsoft.com/office/word/2012/wordml" xmlns:w16se="http://schemas.microsoft.com/office/word/2015/wordml/symex" mc:Ignorable="w14 w15 w16se">
   <w:docDefaults>
     <w:rPrDefault>
       <w:rPr>
@@ -367,7 +436,7 @@
       </w:pPr>
     </w:pPrDefault>
   </w:docDefaults>
-  <w:latentStyles w:defLockedState="0" w:defUIPriority="99" w:defSemiHidden="0" w:defUnhideWhenUsed="0" w:defQFormat="0" w:count="375">
+  <w:latentStyles w:defLockedState="0" w:defUIPriority="99" w:defSemiHidden="0" w:defUnhideWhenUsed="0" w:defQFormat="0" w:count="371">
     <w:lsdException w:name="Normal" w:uiPriority="0" w:qFormat="1"/>
     <w:lsdException w:name="heading 1" w:uiPriority="9" w:qFormat="1"/>
     <w:lsdException w:name="heading 2" w:semiHidden="1" w:uiPriority="9" w:unhideWhenUsed="1" w:qFormat="1"/>
@@ -739,10 +808,6 @@
     <w:lsdException w:name="List Table 5 Dark Accent 6" w:uiPriority="50"/>
     <w:lsdException w:name="List Table 6 Colorful Accent 6" w:uiPriority="51"/>
     <w:lsdException w:name="List Table 7 Colorful Accent 6" w:uiPriority="52"/>
-    <w:lsdException w:name="Mention" w:semiHidden="1" w:unhideWhenUsed="1"/>
-    <w:lsdException w:name="Smart Hyperlink" w:semiHidden="1" w:unhideWhenUsed="1"/>
-    <w:lsdException w:name="Hashtag" w:semiHidden="1" w:unhideWhenUsed="1"/>
-    <w:lsdException w:name="Unresolved Mention" w:semiHidden="1" w:unhideWhenUsed="1"/>
   </w:latentStyles>
   <w:style w:type="paragraph" w:default="1" w:styleId="Normal">
     <w:name w:val="Normal"/>

</xml_diff>